<commit_message>
Auto stash before merge of "notities" and "origin/notities"
</commit_message>
<xml_diff>
--- a/notities/Beoordelingscriteria.docx
+++ b/notities/Beoordelingscriteria.docx
@@ -366,6 +366,28 @@
         </w:tc>
       </w:tr>
     </w:tbl>
+    <w:p>
+      <w:pPr>
+        <w:pStyle w:val="NoSpacing"/>
+        <w:rPr>
+          <w:b/>
+        </w:rPr>
+      </w:pPr>
+    </w:p>
+    <w:p>
+      <w:pPr>
+        <w:pStyle w:val="NoSpacing"/>
+        <w:rPr>
+          <w:b/>
+        </w:rPr>
+      </w:pPr>
+      <w:r>
+        <w:rPr>
+          <w:b/>
+        </w:rPr>
+        <w:t>Evaluatie</w:t>
+      </w:r>
+    </w:p>
     <w:p>
       <w:pPr>
         <w:pStyle w:val="NoSpacing"/>

</xml_diff>

<commit_message>
Beoordelingscriteria Marco incl evaluatie
</commit_message>
<xml_diff>
--- a/notities/Beoordelingscriteria.docx
+++ b/notities/Beoordelingscriteria.docx
@@ -98,6 +98,18 @@
       </w:pPr>
       <w:r>
         <w:t>Maakbaarheid</w:t>
+      </w:r>
+    </w:p>
+    <w:p>
+      <w:pPr>
+        <w:pStyle w:val="NoSpacing"/>
+        <w:numPr>
+          <w:ilvl w:val="0"/>
+          <w:numId w:val="1"/>
+        </w:numPr>
+      </w:pPr>
+      <w:r>
+        <w:t>Toepasbaarheid</w:t>
       </w:r>
     </w:p>
     <w:p>
@@ -365,6 +377,34 @@
           </w:p>
         </w:tc>
       </w:tr>
+      <w:tr>
+        <w:tc>
+          <w:tcPr>
+            <w:tcW w:w="4606" w:type="dxa"/>
+          </w:tcPr>
+          <w:p>
+            <w:pPr>
+              <w:pStyle w:val="NoSpacing"/>
+            </w:pPr>
+            <w:r>
+              <w:t>Toepasbaarheid</w:t>
+            </w:r>
+          </w:p>
+        </w:tc>
+        <w:tc>
+          <w:tcPr>
+            <w:tcW w:w="4606" w:type="dxa"/>
+          </w:tcPr>
+          <w:p>
+            <w:pPr>
+              <w:pStyle w:val="NoSpacing"/>
+            </w:pPr>
+            <w:r>
+              <w:t>5</w:t>
+            </w:r>
+          </w:p>
+        </w:tc>
+      </w:tr>
     </w:tbl>
     <w:p>
       <w:pPr>
@@ -388,6 +428,973 @@
         <w:t>Evaluatie</w:t>
       </w:r>
     </w:p>
+    <w:tbl>
+      <w:tblPr>
+        <w:tblStyle w:val="TableGrid"/>
+        <w:tblW w:w="0" w:type="auto"/>
+        <w:tblLook w:val="04A0" w:firstRow="1" w:lastRow="0" w:firstColumn="1" w:lastColumn="0" w:noHBand="0" w:noVBand="1"/>
+      </w:tblPr>
+      <w:tblGrid>
+        <w:gridCol w:w="1650"/>
+        <w:gridCol w:w="1254"/>
+        <w:gridCol w:w="1264"/>
+        <w:gridCol w:w="1305"/>
+        <w:gridCol w:w="1254"/>
+        <w:gridCol w:w="1261"/>
+        <w:gridCol w:w="1300"/>
+      </w:tblGrid>
+      <w:tr>
+        <w:tc>
+          <w:tcPr>
+            <w:tcW w:w="1316" w:type="dxa"/>
+          </w:tcPr>
+          <w:p>
+            <w:pPr>
+              <w:pStyle w:val="NoSpacing"/>
+              <w:rPr>
+                <w:b/>
+              </w:rPr>
+            </w:pPr>
+            <w:r>
+              <w:rPr>
+                <w:b/>
+              </w:rPr>
+              <w:t>Criterium</w:t>
+            </w:r>
+          </w:p>
+        </w:tc>
+        <w:tc>
+          <w:tcPr>
+            <w:tcW w:w="1316" w:type="dxa"/>
+          </w:tcPr>
+          <w:p>
+            <w:pPr>
+              <w:pStyle w:val="NoSpacing"/>
+              <w:rPr>
+                <w:b/>
+              </w:rPr>
+            </w:pPr>
+            <w:r>
+              <w:rPr>
+                <w:b/>
+              </w:rPr>
+              <w:t>Gas laser</w:t>
+            </w:r>
+          </w:p>
+        </w:tc>
+        <w:tc>
+          <w:tcPr>
+            <w:tcW w:w="1316" w:type="dxa"/>
+          </w:tcPr>
+          <w:p>
+            <w:pPr>
+              <w:pStyle w:val="NoSpacing"/>
+              <w:rPr>
+                <w:b/>
+              </w:rPr>
+            </w:pPr>
+            <w:r>
+              <w:rPr>
+                <w:b/>
+              </w:rPr>
+              <w:t>Metal vapor</w:t>
+            </w:r>
+          </w:p>
+        </w:tc>
+        <w:tc>
+          <w:tcPr>
+            <w:tcW w:w="1316" w:type="dxa"/>
+          </w:tcPr>
+          <w:p>
+            <w:pPr>
+              <w:pStyle w:val="NoSpacing"/>
+              <w:rPr>
+                <w:b/>
+              </w:rPr>
+            </w:pPr>
+            <w:r>
+              <w:rPr>
+                <w:b/>
+              </w:rPr>
+              <w:t>Chemische laser</w:t>
+            </w:r>
+          </w:p>
+        </w:tc>
+        <w:tc>
+          <w:tcPr>
+            <w:tcW w:w="1316" w:type="dxa"/>
+          </w:tcPr>
+          <w:p>
+            <w:pPr>
+              <w:pStyle w:val="NoSpacing"/>
+              <w:rPr>
+                <w:b/>
+              </w:rPr>
+            </w:pPr>
+            <w:r>
+              <w:rPr>
+                <w:b/>
+              </w:rPr>
+              <w:t>Dye laser</w:t>
+            </w:r>
+          </w:p>
+        </w:tc>
+        <w:tc>
+          <w:tcPr>
+            <w:tcW w:w="1316" w:type="dxa"/>
+          </w:tcPr>
+          <w:p>
+            <w:pPr>
+              <w:pStyle w:val="NoSpacing"/>
+              <w:rPr>
+                <w:b/>
+              </w:rPr>
+            </w:pPr>
+            <w:r>
+              <w:rPr>
+                <w:b/>
+              </w:rPr>
+              <w:t>Solid-state laser</w:t>
+            </w:r>
+          </w:p>
+        </w:tc>
+        <w:tc>
+          <w:tcPr>
+            <w:tcW w:w="1316" w:type="dxa"/>
+          </w:tcPr>
+          <w:p>
+            <w:pPr>
+              <w:pStyle w:val="NoSpacing"/>
+              <w:rPr>
+                <w:b/>
+              </w:rPr>
+            </w:pPr>
+            <w:r>
+              <w:rPr>
+                <w:b/>
+              </w:rPr>
+              <w:t xml:space="preserve">Semi-conductor </w:t>
+            </w:r>
+          </w:p>
+        </w:tc>
+      </w:tr>
+      <w:tr>
+        <w:tc>
+          <w:tcPr>
+            <w:tcW w:w="1316" w:type="dxa"/>
+          </w:tcPr>
+          <w:p>
+            <w:pPr>
+              <w:pStyle w:val="NoSpacing"/>
+            </w:pPr>
+            <w:r>
+              <w:t>Veiligheid</w:t>
+            </w:r>
+          </w:p>
+        </w:tc>
+        <w:tc>
+          <w:tcPr>
+            <w:tcW w:w="1316" w:type="dxa"/>
+          </w:tcPr>
+          <w:p>
+            <w:pPr>
+              <w:pStyle w:val="NoSpacing"/>
+            </w:pPr>
+            <w:r>
+              <w:t>4</w:t>
+            </w:r>
+          </w:p>
+        </w:tc>
+        <w:tc>
+          <w:tcPr>
+            <w:tcW w:w="1316" w:type="dxa"/>
+          </w:tcPr>
+          <w:p>
+            <w:pPr>
+              <w:pStyle w:val="NoSpacing"/>
+            </w:pPr>
+            <w:r>
+              <w:t>3</w:t>
+            </w:r>
+          </w:p>
+        </w:tc>
+        <w:tc>
+          <w:tcPr>
+            <w:tcW w:w="1316" w:type="dxa"/>
+          </w:tcPr>
+          <w:p>
+            <w:pPr>
+              <w:pStyle w:val="NoSpacing"/>
+            </w:pPr>
+            <w:r>
+              <w:t>2</w:t>
+            </w:r>
+          </w:p>
+        </w:tc>
+        <w:tc>
+          <w:tcPr>
+            <w:tcW w:w="1316" w:type="dxa"/>
+          </w:tcPr>
+          <w:p>
+            <w:pPr>
+              <w:pStyle w:val="NoSpacing"/>
+            </w:pPr>
+            <w:r>
+              <w:t>2</w:t>
+            </w:r>
+          </w:p>
+        </w:tc>
+        <w:tc>
+          <w:tcPr>
+            <w:tcW w:w="1316" w:type="dxa"/>
+          </w:tcPr>
+          <w:p>
+            <w:pPr>
+              <w:pStyle w:val="NoSpacing"/>
+            </w:pPr>
+          </w:p>
+        </w:tc>
+        <w:tc>
+          <w:tcPr>
+            <w:tcW w:w="1316" w:type="dxa"/>
+          </w:tcPr>
+          <w:p>
+            <w:pPr>
+              <w:pStyle w:val="NoSpacing"/>
+            </w:pPr>
+          </w:p>
+        </w:tc>
+      </w:tr>
+      <w:tr>
+        <w:tc>
+          <w:tcPr>
+            <w:tcW w:w="1316" w:type="dxa"/>
+          </w:tcPr>
+          <w:p>
+            <w:pPr>
+              <w:pStyle w:val="NoSpacing"/>
+            </w:pPr>
+            <w:r>
+              <w:t>Frequentie bereik</w:t>
+            </w:r>
+          </w:p>
+        </w:tc>
+        <w:tc>
+          <w:tcPr>
+            <w:tcW w:w="1316" w:type="dxa"/>
+          </w:tcPr>
+          <w:p>
+            <w:pPr>
+              <w:pStyle w:val="NoSpacing"/>
+            </w:pPr>
+            <w:r>
+              <w:t>3</w:t>
+            </w:r>
+          </w:p>
+        </w:tc>
+        <w:tc>
+          <w:tcPr>
+            <w:tcW w:w="1316" w:type="dxa"/>
+          </w:tcPr>
+          <w:p>
+            <w:pPr>
+              <w:pStyle w:val="NoSpacing"/>
+            </w:pPr>
+            <w:r>
+              <w:t>4</w:t>
+            </w:r>
+          </w:p>
+        </w:tc>
+        <w:tc>
+          <w:tcPr>
+            <w:tcW w:w="1316" w:type="dxa"/>
+          </w:tcPr>
+          <w:p>
+            <w:pPr>
+              <w:pStyle w:val="NoSpacing"/>
+            </w:pPr>
+            <w:r>
+              <w:t>3</w:t>
+            </w:r>
+          </w:p>
+        </w:tc>
+        <w:tc>
+          <w:tcPr>
+            <w:tcW w:w="1316" w:type="dxa"/>
+          </w:tcPr>
+          <w:p>
+            <w:pPr>
+              <w:pStyle w:val="NoSpacing"/>
+            </w:pPr>
+            <w:r>
+              <w:t>5</w:t>
+            </w:r>
+          </w:p>
+        </w:tc>
+        <w:tc>
+          <w:tcPr>
+            <w:tcW w:w="1316" w:type="dxa"/>
+          </w:tcPr>
+          <w:p>
+            <w:pPr>
+              <w:pStyle w:val="NoSpacing"/>
+            </w:pPr>
+          </w:p>
+        </w:tc>
+        <w:tc>
+          <w:tcPr>
+            <w:tcW w:w="1316" w:type="dxa"/>
+          </w:tcPr>
+          <w:p>
+            <w:pPr>
+              <w:pStyle w:val="NoSpacing"/>
+            </w:pPr>
+          </w:p>
+        </w:tc>
+      </w:tr>
+      <w:tr>
+        <w:tc>
+          <w:tcPr>
+            <w:tcW w:w="1316" w:type="dxa"/>
+          </w:tcPr>
+          <w:p>
+            <w:pPr>
+              <w:pStyle w:val="NoSpacing"/>
+            </w:pPr>
+            <w:r>
+              <w:t>Kosten</w:t>
+            </w:r>
+          </w:p>
+        </w:tc>
+        <w:tc>
+          <w:tcPr>
+            <w:tcW w:w="1316" w:type="dxa"/>
+          </w:tcPr>
+          <w:p>
+            <w:pPr>
+              <w:pStyle w:val="NoSpacing"/>
+            </w:pPr>
+            <w:r>
+              <w:t>4</w:t>
+            </w:r>
+          </w:p>
+        </w:tc>
+        <w:tc>
+          <w:tcPr>
+            <w:tcW w:w="1316" w:type="dxa"/>
+          </w:tcPr>
+          <w:p>
+            <w:pPr>
+              <w:pStyle w:val="NoSpacing"/>
+            </w:pPr>
+            <w:r>
+              <w:t>4</w:t>
+            </w:r>
+          </w:p>
+        </w:tc>
+        <w:tc>
+          <w:tcPr>
+            <w:tcW w:w="1316" w:type="dxa"/>
+          </w:tcPr>
+          <w:p>
+            <w:pPr>
+              <w:pStyle w:val="NoSpacing"/>
+            </w:pPr>
+            <w:r>
+              <w:t>3</w:t>
+            </w:r>
+          </w:p>
+        </w:tc>
+        <w:tc>
+          <w:tcPr>
+            <w:tcW w:w="1316" w:type="dxa"/>
+          </w:tcPr>
+          <w:p>
+            <w:pPr>
+              <w:pStyle w:val="NoSpacing"/>
+            </w:pPr>
+            <w:r>
+              <w:t>2</w:t>
+            </w:r>
+          </w:p>
+        </w:tc>
+        <w:tc>
+          <w:tcPr>
+            <w:tcW w:w="1316" w:type="dxa"/>
+          </w:tcPr>
+          <w:p>
+            <w:pPr>
+              <w:pStyle w:val="NoSpacing"/>
+            </w:pPr>
+          </w:p>
+        </w:tc>
+        <w:tc>
+          <w:tcPr>
+            <w:tcW w:w="1316" w:type="dxa"/>
+          </w:tcPr>
+          <w:p>
+            <w:pPr>
+              <w:pStyle w:val="NoSpacing"/>
+            </w:pPr>
+          </w:p>
+        </w:tc>
+      </w:tr>
+      <w:tr>
+        <w:tc>
+          <w:tcPr>
+            <w:tcW w:w="1316" w:type="dxa"/>
+          </w:tcPr>
+          <w:p>
+            <w:pPr>
+              <w:pStyle w:val="NoSpacing"/>
+            </w:pPr>
+            <w:r>
+              <w:t>Intensiteit/ vermogen</w:t>
+            </w:r>
+          </w:p>
+        </w:tc>
+        <w:tc>
+          <w:tcPr>
+            <w:tcW w:w="1316" w:type="dxa"/>
+          </w:tcPr>
+          <w:p>
+            <w:pPr>
+              <w:pStyle w:val="NoSpacing"/>
+            </w:pPr>
+            <w:r>
+              <w:t>4</w:t>
+            </w:r>
+          </w:p>
+        </w:tc>
+        <w:tc>
+          <w:tcPr>
+            <w:tcW w:w="1316" w:type="dxa"/>
+          </w:tcPr>
+          <w:p>
+            <w:pPr>
+              <w:pStyle w:val="NoSpacing"/>
+            </w:pPr>
+            <w:r>
+              <w:t>5</w:t>
+            </w:r>
+          </w:p>
+        </w:tc>
+        <w:tc>
+          <w:tcPr>
+            <w:tcW w:w="1316" w:type="dxa"/>
+          </w:tcPr>
+          <w:p>
+            <w:pPr>
+              <w:pStyle w:val="NoSpacing"/>
+            </w:pPr>
+            <w:r>
+              <w:t>5</w:t>
+            </w:r>
+          </w:p>
+        </w:tc>
+        <w:tc>
+          <w:tcPr>
+            <w:tcW w:w="1316" w:type="dxa"/>
+          </w:tcPr>
+          <w:p>
+            <w:pPr>
+              <w:pStyle w:val="NoSpacing"/>
+            </w:pPr>
+          </w:p>
+        </w:tc>
+        <w:tc>
+          <w:tcPr>
+            <w:tcW w:w="1316" w:type="dxa"/>
+          </w:tcPr>
+          <w:p>
+            <w:pPr>
+              <w:pStyle w:val="NoSpacing"/>
+            </w:pPr>
+          </w:p>
+        </w:tc>
+        <w:tc>
+          <w:tcPr>
+            <w:tcW w:w="1316" w:type="dxa"/>
+          </w:tcPr>
+          <w:p>
+            <w:pPr>
+              <w:pStyle w:val="NoSpacing"/>
+            </w:pPr>
+          </w:p>
+        </w:tc>
+      </w:tr>
+      <w:tr>
+        <w:tc>
+          <w:tcPr>
+            <w:tcW w:w="1316" w:type="dxa"/>
+          </w:tcPr>
+          <w:p>
+            <w:pPr>
+              <w:pStyle w:val="NoSpacing"/>
+            </w:pPr>
+            <w:r>
+              <w:t>Gewicht</w:t>
+            </w:r>
+          </w:p>
+        </w:tc>
+        <w:tc>
+          <w:tcPr>
+            <w:tcW w:w="1316" w:type="dxa"/>
+          </w:tcPr>
+          <w:p>
+            <w:pPr>
+              <w:pStyle w:val="NoSpacing"/>
+            </w:pPr>
+            <w:r>
+              <w:t>3</w:t>
+            </w:r>
+          </w:p>
+        </w:tc>
+        <w:tc>
+          <w:tcPr>
+            <w:tcW w:w="1316" w:type="dxa"/>
+          </w:tcPr>
+          <w:p>
+            <w:pPr>
+              <w:pStyle w:val="NoSpacing"/>
+            </w:pPr>
+            <w:r>
+              <w:t>2</w:t>
+            </w:r>
+          </w:p>
+        </w:tc>
+        <w:tc>
+          <w:tcPr>
+            <w:tcW w:w="1316" w:type="dxa"/>
+          </w:tcPr>
+          <w:p>
+            <w:pPr>
+              <w:pStyle w:val="NoSpacing"/>
+            </w:pPr>
+            <w:r>
+              <w:t>2</w:t>
+            </w:r>
+          </w:p>
+        </w:tc>
+        <w:tc>
+          <w:tcPr>
+            <w:tcW w:w="1316" w:type="dxa"/>
+          </w:tcPr>
+          <w:p>
+            <w:pPr>
+              <w:pStyle w:val="NoSpacing"/>
+            </w:pPr>
+          </w:p>
+        </w:tc>
+        <w:tc>
+          <w:tcPr>
+            <w:tcW w:w="1316" w:type="dxa"/>
+          </w:tcPr>
+          <w:p>
+            <w:pPr>
+              <w:pStyle w:val="NoSpacing"/>
+            </w:pPr>
+          </w:p>
+        </w:tc>
+        <w:tc>
+          <w:tcPr>
+            <w:tcW w:w="1316" w:type="dxa"/>
+          </w:tcPr>
+          <w:p>
+            <w:pPr>
+              <w:pStyle w:val="NoSpacing"/>
+            </w:pPr>
+          </w:p>
+        </w:tc>
+      </w:tr>
+      <w:tr>
+        <w:tc>
+          <w:tcPr>
+            <w:tcW w:w="1316" w:type="dxa"/>
+          </w:tcPr>
+          <w:p>
+            <w:pPr>
+              <w:pStyle w:val="NoSpacing"/>
+            </w:pPr>
+            <w:r>
+              <w:t>Afstembaarheid</w:t>
+            </w:r>
+          </w:p>
+        </w:tc>
+        <w:tc>
+          <w:tcPr>
+            <w:tcW w:w="1316" w:type="dxa"/>
+          </w:tcPr>
+          <w:p>
+            <w:pPr>
+              <w:pStyle w:val="NoSpacing"/>
+            </w:pPr>
+            <w:r>
+              <w:t>5</w:t>
+            </w:r>
+          </w:p>
+        </w:tc>
+        <w:tc>
+          <w:tcPr>
+            <w:tcW w:w="1316" w:type="dxa"/>
+          </w:tcPr>
+          <w:p>
+            <w:pPr>
+              <w:pStyle w:val="NoSpacing"/>
+            </w:pPr>
+            <w:r>
+              <w:t>3</w:t>
+            </w:r>
+          </w:p>
+        </w:tc>
+        <w:tc>
+          <w:tcPr>
+            <w:tcW w:w="1316" w:type="dxa"/>
+          </w:tcPr>
+          <w:p>
+            <w:pPr>
+              <w:pStyle w:val="NoSpacing"/>
+            </w:pPr>
+            <w:r>
+              <w:t>2</w:t>
+            </w:r>
+          </w:p>
+        </w:tc>
+        <w:tc>
+          <w:tcPr>
+            <w:tcW w:w="1316" w:type="dxa"/>
+          </w:tcPr>
+          <w:p>
+            <w:pPr>
+              <w:pStyle w:val="NoSpacing"/>
+            </w:pPr>
+            <w:r>
+              <w:t>5</w:t>
+            </w:r>
+          </w:p>
+        </w:tc>
+        <w:tc>
+          <w:tcPr>
+            <w:tcW w:w="1316" w:type="dxa"/>
+          </w:tcPr>
+          <w:p>
+            <w:pPr>
+              <w:pStyle w:val="NoSpacing"/>
+            </w:pPr>
+          </w:p>
+        </w:tc>
+        <w:tc>
+          <w:tcPr>
+            <w:tcW w:w="1316" w:type="dxa"/>
+          </w:tcPr>
+          <w:p>
+            <w:pPr>
+              <w:pStyle w:val="NoSpacing"/>
+            </w:pPr>
+          </w:p>
+        </w:tc>
+      </w:tr>
+      <w:tr>
+        <w:tc>
+          <w:tcPr>
+            <w:tcW w:w="1316" w:type="dxa"/>
+          </w:tcPr>
+          <w:p>
+            <w:pPr>
+              <w:pStyle w:val="NoSpacing"/>
+            </w:pPr>
+            <w:r>
+              <w:t>Maakbaarheid</w:t>
+            </w:r>
+          </w:p>
+        </w:tc>
+        <w:tc>
+          <w:tcPr>
+            <w:tcW w:w="1316" w:type="dxa"/>
+          </w:tcPr>
+          <w:p>
+            <w:pPr>
+              <w:pStyle w:val="NoSpacing"/>
+            </w:pPr>
+            <w:r>
+              <w:t>5</w:t>
+            </w:r>
+          </w:p>
+        </w:tc>
+        <w:tc>
+          <w:tcPr>
+            <w:tcW w:w="1316" w:type="dxa"/>
+          </w:tcPr>
+          <w:p>
+            <w:pPr>
+              <w:pStyle w:val="NoSpacing"/>
+            </w:pPr>
+            <w:r>
+              <w:t>4</w:t>
+            </w:r>
+          </w:p>
+        </w:tc>
+        <w:tc>
+          <w:tcPr>
+            <w:tcW w:w="1316" w:type="dxa"/>
+          </w:tcPr>
+          <w:p>
+            <w:pPr>
+              <w:pStyle w:val="NoSpacing"/>
+            </w:pPr>
+            <w:r>
+              <w:t>3</w:t>
+            </w:r>
+          </w:p>
+        </w:tc>
+        <w:tc>
+          <w:tcPr>
+            <w:tcW w:w="1316" w:type="dxa"/>
+          </w:tcPr>
+          <w:p>
+            <w:pPr>
+              <w:pStyle w:val="NoSpacing"/>
+            </w:pPr>
+          </w:p>
+        </w:tc>
+        <w:tc>
+          <w:tcPr>
+            <w:tcW w:w="1316" w:type="dxa"/>
+          </w:tcPr>
+          <w:p>
+            <w:pPr>
+              <w:pStyle w:val="NoSpacing"/>
+            </w:pPr>
+          </w:p>
+        </w:tc>
+        <w:tc>
+          <w:tcPr>
+            <w:tcW w:w="1316" w:type="dxa"/>
+          </w:tcPr>
+          <w:p>
+            <w:pPr>
+              <w:pStyle w:val="NoSpacing"/>
+            </w:pPr>
+          </w:p>
+        </w:tc>
+      </w:tr>
+      <w:tr>
+        <w:tc>
+          <w:tcPr>
+            <w:tcW w:w="1316" w:type="dxa"/>
+          </w:tcPr>
+          <w:p>
+            <w:pPr>
+              <w:pStyle w:val="NoSpacing"/>
+            </w:pPr>
+            <w:r>
+              <w:t>Toepasbaarheid</w:t>
+            </w:r>
+          </w:p>
+        </w:tc>
+        <w:tc>
+          <w:tcPr>
+            <w:tcW w:w="1316" w:type="dxa"/>
+          </w:tcPr>
+          <w:p>
+            <w:pPr>
+              <w:pStyle w:val="NoSpacing"/>
+            </w:pPr>
+            <w:r>
+              <w:t>4</w:t>
+            </w:r>
+          </w:p>
+        </w:tc>
+        <w:tc>
+          <w:tcPr>
+            <w:tcW w:w="1316" w:type="dxa"/>
+          </w:tcPr>
+          <w:p>
+            <w:pPr>
+              <w:pStyle w:val="NoSpacing"/>
+            </w:pPr>
+            <w:r>
+              <w:t>3</w:t>
+            </w:r>
+          </w:p>
+        </w:tc>
+        <w:tc>
+          <w:tcPr>
+            <w:tcW w:w="1316" w:type="dxa"/>
+          </w:tcPr>
+          <w:p>
+            <w:pPr>
+              <w:pStyle w:val="NoSpacing"/>
+            </w:pPr>
+            <w:r>
+              <w:t>2</w:t>
+            </w:r>
+          </w:p>
+        </w:tc>
+        <w:tc>
+          <w:tcPr>
+            <w:tcW w:w="1316" w:type="dxa"/>
+          </w:tcPr>
+          <w:p>
+            <w:pPr>
+              <w:pStyle w:val="NoSpacing"/>
+            </w:pPr>
+            <w:r>
+              <w:t>4</w:t>
+            </w:r>
+          </w:p>
+        </w:tc>
+        <w:tc>
+          <w:tcPr>
+            <w:tcW w:w="1316" w:type="dxa"/>
+          </w:tcPr>
+          <w:p>
+            <w:pPr>
+              <w:pStyle w:val="NoSpacing"/>
+            </w:pPr>
+          </w:p>
+        </w:tc>
+        <w:tc>
+          <w:tcPr>
+            <w:tcW w:w="1316" w:type="dxa"/>
+          </w:tcPr>
+          <w:p>
+            <w:pPr>
+              <w:pStyle w:val="NoSpacing"/>
+            </w:pPr>
+          </w:p>
+        </w:tc>
+      </w:tr>
+      <w:tr>
+        <w:tc>
+          <w:tcPr>
+            <w:tcW w:w="1316" w:type="dxa"/>
+          </w:tcPr>
+          <w:p>
+            <w:pPr>
+              <w:pStyle w:val="NoSpacing"/>
+              <w:rPr>
+                <w:b/>
+              </w:rPr>
+            </w:pPr>
+            <w:r>
+              <w:rPr>
+                <w:b/>
+              </w:rPr>
+              <w:t>Totaal</w:t>
+            </w:r>
+          </w:p>
+        </w:tc>
+        <w:tc>
+          <w:tcPr>
+            <w:tcW w:w="1316" w:type="dxa"/>
+          </w:tcPr>
+          <w:p>
+            <w:pPr>
+              <w:pStyle w:val="NoSpacing"/>
+              <w:rPr>
+                <w:b/>
+              </w:rPr>
+            </w:pPr>
+            <w:r>
+              <w:rPr>
+                <w:b/>
+              </w:rPr>
+              <w:t>11</w:t>
+            </w:r>
+            <w:r>
+              <w:rPr>
+                <w:b/>
+              </w:rPr>
+              <w:t>2</w:t>
+            </w:r>
+          </w:p>
+        </w:tc>
+        <w:tc>
+          <w:tcPr>
+            <w:tcW w:w="1316" w:type="dxa"/>
+          </w:tcPr>
+          <w:p>
+            <w:pPr>
+              <w:pStyle w:val="NoSpacing"/>
+              <w:rPr>
+                <w:b/>
+              </w:rPr>
+            </w:pPr>
+            <w:r>
+              <w:rPr>
+                <w:b/>
+              </w:rPr>
+              <w:t>103</w:t>
+            </w:r>
+          </w:p>
+        </w:tc>
+        <w:tc>
+          <w:tcPr>
+            <w:tcW w:w="1316" w:type="dxa"/>
+          </w:tcPr>
+          <w:p>
+            <w:pPr>
+              <w:pStyle w:val="NoSpacing"/>
+              <w:rPr>
+                <w:b/>
+              </w:rPr>
+            </w:pPr>
+            <w:r>
+              <w:rPr>
+                <w:b/>
+              </w:rPr>
+              <w:t>8</w:t>
+            </w:r>
+            <w:r>
+              <w:rPr>
+                <w:b/>
+              </w:rPr>
+              <w:t>1</w:t>
+            </w:r>
+          </w:p>
+        </w:tc>
+        <w:tc>
+          <w:tcPr>
+            <w:tcW w:w="1316" w:type="dxa"/>
+          </w:tcPr>
+          <w:p>
+            <w:pPr>
+              <w:pStyle w:val="NoSpacing"/>
+              <w:rPr>
+                <w:b/>
+              </w:rPr>
+            </w:pPr>
+          </w:p>
+        </w:tc>
+        <w:tc>
+          <w:tcPr>
+            <w:tcW w:w="1316" w:type="dxa"/>
+          </w:tcPr>
+          <w:p>
+            <w:pPr>
+              <w:pStyle w:val="NoSpacing"/>
+              <w:rPr>
+                <w:b/>
+              </w:rPr>
+            </w:pPr>
+          </w:p>
+        </w:tc>
+        <w:tc>
+          <w:tcPr>
+            <w:tcW w:w="1316" w:type="dxa"/>
+          </w:tcPr>
+          <w:p>
+            <w:pPr>
+              <w:pStyle w:val="NoSpacing"/>
+              <w:rPr>
+                <w:b/>
+              </w:rPr>
+            </w:pPr>
+          </w:p>
+        </w:tc>
+      </w:tr>
+    </w:tbl>
     <w:p>
       <w:pPr>
         <w:pStyle w:val="NoSpacing"/>

</xml_diff>